<commit_message>
SQL Database and Backup Scripts
</commit_message>
<xml_diff>
--- a/Questionnaire_Pogs.docx
+++ b/Questionnaire_Pogs.docx
@@ -53,6 +53,11 @@
       <w:pPr>
         <w:spacing w:after="0" w:line="240" w:lineRule="auto"/>
       </w:pPr>
+    </w:p>
+    <w:p>
+      <w:pPr>
+        <w:spacing w:after="0" w:line="240" w:lineRule="auto"/>
+      </w:pPr>
       <w:r>
         <w:t>Q: Can you describe how these cases work?</w:t>
       </w:r>
@@ -69,6 +74,11 @@
       <w:pPr>
         <w:spacing w:after="0" w:line="240" w:lineRule="auto"/>
       </w:pPr>
+    </w:p>
+    <w:p>
+      <w:pPr>
+        <w:spacing w:after="0" w:line="240" w:lineRule="auto"/>
+      </w:pPr>
       <w:r>
         <w:t>Q: In the past how has your current method of recording/tracking these cases have been?</w:t>
       </w:r>
@@ -85,6 +95,11 @@
       <w:pPr>
         <w:spacing w:after="0" w:line="240" w:lineRule="auto"/>
       </w:pPr>
+    </w:p>
+    <w:p>
+      <w:pPr>
+        <w:spacing w:after="0" w:line="240" w:lineRule="auto"/>
+      </w:pPr>
       <w:r>
         <w:t>Q: How are you guys currently recording/tracking the information?</w:t>
       </w:r>
@@ -94,8 +109,21 @@
         <w:spacing w:after="0" w:line="240" w:lineRule="auto"/>
       </w:pPr>
       <w:r>
-        <w:t>A: Some by paper and some of the information are on excel sheets and word documents. It's distributed throughout our office.</w:t>
-      </w:r>
+        <w:t xml:space="preserve">A: Some by paper and some of the information are on </w:t>
+      </w:r>
+      <w:proofErr w:type="gramStart"/>
+      <w:r>
+        <w:t>excel</w:t>
+      </w:r>
+      <w:proofErr w:type="gramEnd"/>
+      <w:r>
+        <w:t xml:space="preserve"> sheets and word documents. It's distributed throughout our office.</w:t>
+      </w:r>
+    </w:p>
+    <w:p>
+      <w:pPr>
+        <w:spacing w:after="0" w:line="240" w:lineRule="auto"/>
+      </w:pPr>
     </w:p>
     <w:p>
       <w:pPr>
@@ -151,8 +179,21 @@
         <w:spacing w:after="0" w:line="240" w:lineRule="auto"/>
       </w:pPr>
       <w:r>
-        <w:t>A: We have law clerks, and a sectary that helps us do some paper work. They would need to use it as well.</w:t>
-      </w:r>
+        <w:t xml:space="preserve">A: We have law clerks, and a sectary that helps us </w:t>
+      </w:r>
+      <w:proofErr w:type="gramStart"/>
+      <w:r>
+        <w:t>do</w:t>
+      </w:r>
+      <w:proofErr w:type="gramEnd"/>
+      <w:r>
+        <w:t xml:space="preserve"> some paper work. They would need to use it as well.</w:t>
+      </w:r>
+    </w:p>
+    <w:p>
+      <w:pPr>
+        <w:spacing w:after="0" w:line="240" w:lineRule="auto"/>
+      </w:pPr>
     </w:p>
     <w:p>
       <w:pPr>
@@ -174,6 +215,11 @@
       <w:pPr>
         <w:spacing w:after="0" w:line="240" w:lineRule="auto"/>
       </w:pPr>
+    </w:p>
+    <w:p>
+      <w:pPr>
+        <w:spacing w:after="0" w:line="240" w:lineRule="auto"/>
+      </w:pPr>
       <w:r>
         <w:t xml:space="preserve">Q: Are there rates on which you guys set? </w:t>
       </w:r>
@@ -190,6 +236,11 @@
       <w:pPr>
         <w:spacing w:after="0" w:line="240" w:lineRule="auto"/>
       </w:pPr>
+    </w:p>
+    <w:p>
+      <w:pPr>
+        <w:spacing w:after="0" w:line="240" w:lineRule="auto"/>
+      </w:pPr>
       <w:r>
         <w:t>Q: Are there reoccurring clients?</w:t>
       </w:r>
@@ -206,6 +257,11 @@
       <w:pPr>
         <w:spacing w:after="0" w:line="240" w:lineRule="auto"/>
       </w:pPr>
+    </w:p>
+    <w:p>
+      <w:pPr>
+        <w:spacing w:after="0" w:line="240" w:lineRule="auto"/>
+      </w:pPr>
       <w:r>
         <w:t>Q: How are cases categorized as?</w:t>
       </w:r>
@@ -217,6 +273,11 @@
       <w:r>
         <w:t>A: There are four types; we have a sheet that describes them all.</w:t>
       </w:r>
+    </w:p>
+    <w:p>
+      <w:pPr>
+        <w:spacing w:after="0" w:line="240" w:lineRule="auto"/>
+      </w:pPr>
     </w:p>
     <w:p>
       <w:pPr>
@@ -280,6 +341,7 @@
         <w:spacing w:after="0" w:line="240" w:lineRule="auto"/>
       </w:pPr>
       <w:r>
+        <w:lastRenderedPageBreak/>
         <w:t>Q: So you guys need a system that will record what you have done and it will calculate the remaining funds correct?</w:t>
       </w:r>
     </w:p>
@@ -287,6 +349,11 @@
       <w:pPr>
         <w:spacing w:after="0" w:line="240" w:lineRule="auto"/>
       </w:pPr>
+    </w:p>
+    <w:p>
+      <w:pPr>
+        <w:spacing w:after="0" w:line="240" w:lineRule="auto"/>
+      </w:pPr>
       <w:r>
         <w:t>A: Yea something like that we have a forum that needs to be filled out at the end of the case. If you guys can somehow take all the values and place them on there, that would be great.</w:t>
       </w:r>
@@ -295,6 +362,11 @@
       <w:pPr>
         <w:spacing w:after="0" w:line="240" w:lineRule="auto"/>
       </w:pPr>
+    </w:p>
+    <w:p>
+      <w:pPr>
+        <w:spacing w:after="0" w:line="240" w:lineRule="auto"/>
+      </w:pPr>
       <w:r>
         <w:t>Q: This forum is the most important one out of the rest?</w:t>
       </w:r>
@@ -311,6 +383,11 @@
       <w:pPr>
         <w:spacing w:after="0" w:line="240" w:lineRule="auto"/>
       </w:pPr>
+    </w:p>
+    <w:p>
+      <w:pPr>
+        <w:spacing w:after="0" w:line="240" w:lineRule="auto"/>
+      </w:pPr>
       <w:r>
         <w:t>Q: Ok, so there would be multiple users correct?</w:t>
       </w:r>
@@ -327,6 +404,11 @@
       <w:pPr>
         <w:spacing w:after="0" w:line="240" w:lineRule="auto"/>
       </w:pPr>
+    </w:p>
+    <w:p>
+      <w:pPr>
+        <w:spacing w:after="0" w:line="240" w:lineRule="auto"/>
+      </w:pPr>
       <w:r>
         <w:t>Q: How many computers do you guys currently have?</w:t>
       </w:r>
@@ -336,7 +418,6 @@
         <w:spacing w:after="0" w:line="240" w:lineRule="auto"/>
       </w:pPr>
       <w:r>
-        <w:lastRenderedPageBreak/>
         <w:t xml:space="preserve">A: About four computers </w:t>
       </w:r>
     </w:p>
@@ -344,6 +425,11 @@
       <w:pPr>
         <w:spacing w:after="0" w:line="240" w:lineRule="auto"/>
       </w:pPr>
+    </w:p>
+    <w:p>
+      <w:pPr>
+        <w:spacing w:after="0" w:line="240" w:lineRule="auto"/>
+      </w:pPr>
       <w:r>
         <w:t>Q: Is it possible to use one of the computers as a SQL server</w:t>
       </w:r>
@@ -360,6 +446,11 @@
       <w:pPr>
         <w:spacing w:after="0" w:line="240" w:lineRule="auto"/>
       </w:pPr>
+    </w:p>
+    <w:p>
+      <w:pPr>
+        <w:spacing w:after="0" w:line="240" w:lineRule="auto"/>
+      </w:pPr>
       <w:r>
         <w:t>Q: How would you like time to be tracked and recorded?</w:t>
       </w:r>
@@ -376,6 +467,11 @@
       <w:pPr>
         <w:spacing w:after="0" w:line="240" w:lineRule="auto"/>
       </w:pPr>
+    </w:p>
+    <w:p>
+      <w:pPr>
+        <w:spacing w:after="0" w:line="240" w:lineRule="auto"/>
+      </w:pPr>
       <w:r>
         <w:t>Q: Do you mind if you have to manually enter in time?</w:t>
       </w:r>
@@ -387,6 +483,11 @@
       <w:r>
         <w:t xml:space="preserve">A: Not at all, any system that is currently better than ours would help us. </w:t>
       </w:r>
+    </w:p>
+    <w:p>
+      <w:pPr>
+        <w:spacing w:after="0" w:line="240" w:lineRule="auto"/>
+      </w:pPr>
     </w:p>
     <w:p>
       <w:pPr>

</xml_diff>